<commit_message>
Created some useful html pages to show examples
</commit_message>
<xml_diff>
--- a/Documents/Human Computer Interaction/HCI/5CS020 Workshop 1.docx
+++ b/Documents/Human Computer Interaction/HCI/5CS020 Workshop 1.docx
@@ -1,6 +1,6 @@
 
 <file path=word/document.xml><?xml version="1.0" encoding="utf-8"?>
-<w:document xmlns:wpc="http://schemas.microsoft.com/office/word/2010/wordprocessingCanvas" xmlns:cx="http://schemas.microsoft.com/office/drawing/2014/chartex" xmlns:cx1="http://schemas.microsoft.com/office/drawing/2015/9/8/chartex" xmlns:cx2="http://schemas.microsoft.com/office/drawing/2015/10/21/chartex" xmlns:cx3="http://schemas.microsoft.com/office/drawing/2016/5/9/chartex" xmlns:cx4="http://schemas.microsoft.com/office/drawing/2016/5/10/chartex" xmlns:cx5="http://schemas.microsoft.com/office/drawing/2016/5/11/chartex" xmlns:cx6="http://schemas.microsoft.com/office/drawing/2016/5/12/chartex" xmlns:cx7="http://schemas.microsoft.com/office/drawing/2016/5/13/chartex" xmlns:cx8="http://schemas.microsoft.com/office/drawing/2016/5/14/chartex" xmlns:mc="http://schemas.openxmlformats.org/markup-compatibility/2006" xmlns:aink="http://schemas.microsoft.com/office/drawing/2016/ink" xmlns:am3d="http://schemas.microsoft.com/office/drawing/2017/model3d" xmlns:o="urn:schemas-microsoft-com:office:office" xmlns:oel="http://schemas.microsoft.com/office/2019/extlst" xmlns:r="http://schemas.openxmlformats.org/officeDocument/2006/relationships" xmlns:m="http://schemas.openxmlformats.org/officeDocument/2006/math" xmlns:v="urn:schemas-microsoft-com:vml" xmlns:wp14="http://schemas.microsoft.com/office/word/2010/wordprocessingDrawing" xmlns:wp="http://schemas.openxmlformats.org/drawingml/2006/wordprocessingDrawing" xmlns:w10="urn:schemas-microsoft-com:office:word" xmlns:w="http://schemas.openxmlformats.org/wordprocessingml/2006/main" xmlns:w14="http://schemas.microsoft.com/office/word/2010/wordml" xmlns:w15="http://schemas.microsoft.com/office/word/2012/wordml" xmlns:w16cex="http://schemas.microsoft.com/office/word/2018/wordml/cex" xmlns:w16cid="http://schemas.microsoft.com/office/word/2016/wordml/cid" xmlns:w16="http://schemas.microsoft.com/office/word/2018/wordml" xmlns:w16sdtdh="http://schemas.microsoft.com/office/word/2020/wordml/sdtdatahash" xmlns:w16se="http://schemas.microsoft.com/office/word/2015/wordml/symex" xmlns:wpg="http://schemas.microsoft.com/office/word/2010/wordprocessingGroup" xmlns:wpi="http://schemas.microsoft.com/office/word/2010/wordprocessingInk" xmlns:wne="http://schemas.microsoft.com/office/word/2006/wordml" xmlns:wps="http://schemas.microsoft.com/office/word/2010/wordprocessingShape" mc:Ignorable="w14 w15 w16se w16cid w16 w16cex w16sdtdh wp14">
+<w:document xmlns:wpc="http://schemas.microsoft.com/office/word/2010/wordprocessingCanvas" xmlns:cx="http://schemas.microsoft.com/office/drawing/2014/chartex" xmlns:cx1="http://schemas.microsoft.com/office/drawing/2015/9/8/chartex" xmlns:cx2="http://schemas.microsoft.com/office/drawing/2015/10/21/chartex" xmlns:cx3="http://schemas.microsoft.com/office/drawing/2016/5/9/chartex" xmlns:cx4="http://schemas.microsoft.com/office/drawing/2016/5/10/chartex" xmlns:cx5="http://schemas.microsoft.com/office/drawing/2016/5/11/chartex" xmlns:cx6="http://schemas.microsoft.com/office/drawing/2016/5/12/chartex" xmlns:cx7="http://schemas.microsoft.com/office/drawing/2016/5/13/chartex" xmlns:cx8="http://schemas.microsoft.com/office/drawing/2016/5/14/chartex" xmlns:mc="http://schemas.openxmlformats.org/markup-compatibility/2006" xmlns:aink="http://schemas.microsoft.com/office/drawing/2016/ink" xmlns:am3d="http://schemas.microsoft.com/office/drawing/2017/model3d" xmlns:o="urn:schemas-microsoft-com:office:office" xmlns:oel="http://schemas.microsoft.com/office/2019/extlst" xmlns:r="http://schemas.openxmlformats.org/officeDocument/2006/relationships" xmlns:m="http://schemas.openxmlformats.org/officeDocument/2006/math" xmlns:v="urn:schemas-microsoft-com:vml" xmlns:wp14="http://schemas.microsoft.com/office/word/2010/wordprocessingDrawing" xmlns:wp="http://schemas.openxmlformats.org/drawingml/2006/wordprocessingDrawing" xmlns:w10="urn:schemas-microsoft-com:office:word" xmlns:w="http://schemas.openxmlformats.org/wordprocessingml/2006/main" xmlns:w14="http://schemas.microsoft.com/office/word/2010/wordml" xmlns:w15="http://schemas.microsoft.com/office/word/2012/wordml" xmlns:w16cex="http://schemas.microsoft.com/office/word/2018/wordml/cex" xmlns:w16cid="http://schemas.microsoft.com/office/word/2016/wordml/cid" xmlns:w16="http://schemas.microsoft.com/office/word/2018/wordml" xmlns:w16du="http://schemas.microsoft.com/office/word/2023/wordml/word16du" xmlns:w16sdtdh="http://schemas.microsoft.com/office/word/2020/wordml/sdtdatahash" xmlns:w16se="http://schemas.microsoft.com/office/word/2015/wordml/symex" xmlns:wpg="http://schemas.microsoft.com/office/word/2010/wordprocessingGroup" xmlns:wpi="http://schemas.microsoft.com/office/word/2010/wordprocessingInk" xmlns:wne="http://schemas.microsoft.com/office/word/2006/wordml" xmlns:wps="http://schemas.microsoft.com/office/word/2010/wordprocessingShape" mc:Ignorable="w14 w15 w16se w16cid w16 w16cex w16sdtdh wp14">
   <w:body>
     <w:p>
       <w:pPr>
@@ -97,14 +97,6 @@
           <w:bCs/>
         </w:rPr>
       </w:pPr>
-    </w:p>
-    <w:p>
-      <w:pPr>
-        <w:rPr>
-          <w:rFonts w:cstheme="minorHAnsi"/>
-          <w:bCs/>
-        </w:rPr>
-      </w:pPr>
       <w:r>
         <w:rPr>
           <w:rFonts w:cstheme="minorHAnsi"/>
@@ -131,17 +123,8 @@
           <w:rFonts w:cstheme="minorHAnsi"/>
           <w:bCs/>
         </w:rPr>
-        <w:t xml:space="preserve">understand </w:t>
-      </w:r>
-      <w:proofErr w:type="gramStart"/>
-      <w:r>
-        <w:rPr>
-          <w:rFonts w:cstheme="minorHAnsi"/>
-          <w:bCs/>
-        </w:rPr>
-        <w:t>HTML</w:t>
-      </w:r>
-      <w:proofErr w:type="gramEnd"/>
+        <w:t>understand HTML</w:t>
+      </w:r>
     </w:p>
     <w:p>
       <w:pPr>
@@ -253,7 +236,21 @@
           <w:rFonts w:cstheme="minorHAnsi"/>
           <w:bCs/>
         </w:rPr>
-        <w:t>In its simplest form, following is an example of a</w:t>
+        <w:t xml:space="preserve">In its simplest form, </w:t>
+      </w:r>
+      <w:r>
+        <w:rPr>
+          <w:rFonts w:cstheme="minorHAnsi"/>
+          <w:bCs/>
+        </w:rPr>
+        <w:t xml:space="preserve">the </w:t>
+      </w:r>
+      <w:r>
+        <w:rPr>
+          <w:rFonts w:cstheme="minorHAnsi"/>
+          <w:bCs/>
+        </w:rPr>
+        <w:t>following is an example of a</w:t>
       </w:r>
       <w:r>
         <w:rPr>
@@ -267,15 +264,7 @@
           <w:rFonts w:cstheme="minorHAnsi"/>
           <w:bCs/>
         </w:rPr>
-        <w:t xml:space="preserve"> HTML </w:t>
-      </w:r>
-      <w:proofErr w:type="gramStart"/>
-      <w:r>
-        <w:rPr>
-          <w:rFonts w:cstheme="minorHAnsi"/>
-          <w:bCs/>
-        </w:rPr>
-        <w:t xml:space="preserve">document </w:t>
+        <w:t xml:space="preserve"> HTML document </w:t>
       </w:r>
       <w:r>
         <w:rPr>
@@ -284,7 +273,6 @@
         </w:rPr>
         <w:t>:</w:t>
       </w:r>
-      <w:proofErr w:type="gramEnd"/>
     </w:p>
     <w:p>
       <w:pPr>
@@ -731,33 +719,15 @@
           <w:color w:val="000000"/>
           <w:lang w:eastAsia="en-GB"/>
         </w:rPr>
-        <w:t xml:space="preserve">Document content goes </w:t>
-      </w:r>
-      <w:proofErr w:type="gramStart"/>
+        <w:t>Document content goes here.</w:t>
+      </w:r>
       <w:r>
         <w:rPr>
           <w:rFonts w:ascii="Courier New" w:eastAsia="Times New Roman" w:hAnsi="Courier New" w:cs="Courier New"/>
-          <w:color w:val="000000"/>
+          <w:color w:val="000088"/>
           <w:lang w:eastAsia="en-GB"/>
         </w:rPr>
-        <w:t>here.</w:t>
-      </w:r>
-      <w:r>
-        <w:rPr>
-          <w:rFonts w:ascii="Courier New" w:eastAsia="Times New Roman" w:hAnsi="Courier New" w:cs="Courier New"/>
-          <w:color w:val="000088"/>
-          <w:lang w:eastAsia="en-GB"/>
-        </w:rPr>
-        <w:t>&lt;</w:t>
-      </w:r>
-      <w:proofErr w:type="gramEnd"/>
-      <w:r>
-        <w:rPr>
-          <w:rFonts w:ascii="Courier New" w:eastAsia="Times New Roman" w:hAnsi="Courier New" w:cs="Courier New"/>
-          <w:color w:val="000088"/>
-          <w:lang w:eastAsia="en-GB"/>
-        </w:rPr>
-        <w:t>/p&gt;</w:t>
+        <w:t>&lt;/p&gt;</w:t>
       </w:r>
     </w:p>
     <w:p>
@@ -926,7 +896,21 @@
           <w:rFonts w:cstheme="minorHAnsi"/>
           <w:bCs/>
         </w:rPr>
-        <w:t>Then open this fie in a web browser (Edge or Chrome)</w:t>
+        <w:t>Then open this fi</w:t>
+      </w:r>
+      <w:r>
+        <w:rPr>
+          <w:rFonts w:cstheme="minorHAnsi"/>
+          <w:bCs/>
+        </w:rPr>
+        <w:t>l</w:t>
+      </w:r>
+      <w:r>
+        <w:rPr>
+          <w:rFonts w:cstheme="minorHAnsi"/>
+          <w:bCs/>
+        </w:rPr>
+        <w:t>e in a web browser (Edge or Chrome)</w:t>
       </w:r>
       <w:r>
         <w:rPr>
@@ -935,23 +919,20 @@
         </w:rPr>
         <w:t xml:space="preserve">, and you should get something similar to </w:t>
       </w:r>
-      <w:proofErr w:type="spellStart"/>
-      <w:r>
-        <w:rPr>
-          <w:rFonts w:cstheme="minorHAnsi"/>
-          <w:bCs/>
-        </w:rPr>
-        <w:t>he</w:t>
-      </w:r>
-      <w:proofErr w:type="spellEnd"/>
-      <w:r>
-        <w:rPr>
-          <w:rFonts w:cstheme="minorHAnsi"/>
-          <w:bCs/>
-        </w:rPr>
-        <w:t xml:space="preserve"> </w:t>
-      </w:r>
-      <w:proofErr w:type="gramStart"/>
+      <w:r>
+        <w:rPr>
+          <w:rFonts w:cstheme="minorHAnsi"/>
+          <w:bCs/>
+        </w:rPr>
+        <w:t>t</w:t>
+      </w:r>
+      <w:r>
+        <w:rPr>
+          <w:rFonts w:cstheme="minorHAnsi"/>
+          <w:bCs/>
+        </w:rPr>
+        <w:t xml:space="preserve">he </w:t>
+      </w:r>
       <w:r>
         <w:rPr>
           <w:rFonts w:cstheme="minorHAnsi"/>
@@ -959,7 +940,6 @@
         </w:rPr>
         <w:t>following</w:t>
       </w:r>
-      <w:proofErr w:type="gramEnd"/>
       <w:r>
         <w:rPr>
           <w:rFonts w:cstheme="minorHAnsi"/>
@@ -1111,7 +1091,21 @@
           <w:rFonts w:cstheme="minorHAnsi"/>
           <w:bCs/>
         </w:rPr>
-        <w:t>This tag encloses the complete HTML document and mainly comprises of document header which is represented by &lt;head&gt;...&lt;/head&gt; and document body which is represented by &lt;body&gt;...&lt;/body&gt; tags.</w:t>
+        <w:t xml:space="preserve">This tag encloses the complete HTML document and mainly comprises of document header which is represented by &lt;head&gt;...&lt;/head&gt; and </w:t>
+      </w:r>
+      <w:r>
+        <w:rPr>
+          <w:rFonts w:cstheme="minorHAnsi"/>
+          <w:bCs/>
+        </w:rPr>
+        <w:t xml:space="preserve">a </w:t>
+      </w:r>
+      <w:r>
+        <w:rPr>
+          <w:rFonts w:cstheme="minorHAnsi"/>
+          <w:bCs/>
+        </w:rPr>
+        <w:t>document body which is represented by &lt;body&gt;...&lt;/body&gt; tags.</w:t>
       </w:r>
     </w:p>
     <w:p>
@@ -1320,7 +1314,21 @@
           <w:rFonts w:cstheme="minorHAnsi"/>
           <w:bCs/>
         </w:rPr>
-        <w:t xml:space="preserve"> document starts with a heading. HTML has six levels of headings, which use the elements &lt;h1&gt;, &lt;h2&gt;, &lt;h3&gt;, &lt;h4&gt;, &lt;h5&gt;, and &lt;h6&gt;. While displaying any heading, browser adds one line before and one line after that heading.</w:t>
+        <w:t xml:space="preserve"> document starts with a heading. HTML has six levels of headings, which use the elements &lt;h1&gt;, &lt;h2&gt;, &lt;h3&gt;, &lt;h4&gt;, &lt;h5&gt;, and &lt;h6&gt;. While displaying any heading, </w:t>
+      </w:r>
+      <w:r>
+        <w:rPr>
+          <w:rFonts w:cstheme="minorHAnsi"/>
+          <w:bCs/>
+        </w:rPr>
+        <w:t xml:space="preserve">the </w:t>
+      </w:r>
+      <w:r>
+        <w:rPr>
+          <w:rFonts w:cstheme="minorHAnsi"/>
+          <w:bCs/>
+        </w:rPr>
+        <w:t>browser adds one line before and one line after that heading.</w:t>
       </w:r>
     </w:p>
     <w:p>
@@ -2368,36 +2376,16 @@
           <w:sz w:val="22"/>
           <w:szCs w:val="22"/>
         </w:rPr>
-        <w:t xml:space="preserve">Here is a first paragraph of </w:t>
-      </w:r>
-      <w:proofErr w:type="gramStart"/>
-      <w:r>
-        <w:rPr>
-          <w:rStyle w:val="pln"/>
-          <w:color w:val="000000"/>
-          <w:sz w:val="22"/>
-          <w:szCs w:val="22"/>
-        </w:rPr>
-        <w:t>text.</w:t>
-      </w:r>
-      <w:r>
-        <w:rPr>
-          <w:rStyle w:val="tag"/>
-          <w:color w:val="000088"/>
-          <w:sz w:val="22"/>
-          <w:szCs w:val="22"/>
-        </w:rPr>
-        <w:t>&lt;</w:t>
-      </w:r>
-      <w:proofErr w:type="gramEnd"/>
-      <w:r>
-        <w:rPr>
-          <w:rStyle w:val="tag"/>
-          <w:color w:val="000088"/>
-          <w:sz w:val="22"/>
-          <w:szCs w:val="22"/>
-        </w:rPr>
-        <w:t>/p&gt;</w:t>
+        <w:t>Here is a first paragraph of text.</w:t>
+      </w:r>
+      <w:r>
+        <w:rPr>
+          <w:rStyle w:val="tag"/>
+          <w:color w:val="000088"/>
+          <w:sz w:val="22"/>
+          <w:szCs w:val="22"/>
+        </w:rPr>
+        <w:t>&lt;/p&gt;</w:t>
       </w:r>
     </w:p>
     <w:p>
@@ -2443,36 +2431,16 @@
           <w:sz w:val="22"/>
           <w:szCs w:val="22"/>
         </w:rPr>
-        <w:t xml:space="preserve">Here is a second paragraph of </w:t>
-      </w:r>
-      <w:proofErr w:type="gramStart"/>
-      <w:r>
-        <w:rPr>
-          <w:rStyle w:val="pln"/>
-          <w:color w:val="000000"/>
-          <w:sz w:val="22"/>
-          <w:szCs w:val="22"/>
-        </w:rPr>
-        <w:t>text.</w:t>
-      </w:r>
-      <w:r>
-        <w:rPr>
-          <w:rStyle w:val="tag"/>
-          <w:color w:val="000088"/>
-          <w:sz w:val="22"/>
-          <w:szCs w:val="22"/>
-        </w:rPr>
-        <w:t>&lt;</w:t>
-      </w:r>
-      <w:proofErr w:type="gramEnd"/>
-      <w:r>
-        <w:rPr>
-          <w:rStyle w:val="tag"/>
-          <w:color w:val="000088"/>
-          <w:sz w:val="22"/>
-          <w:szCs w:val="22"/>
-        </w:rPr>
-        <w:t>/p&gt;</w:t>
+        <w:t>Here is a second paragraph of text.</w:t>
+      </w:r>
+      <w:r>
+        <w:rPr>
+          <w:rStyle w:val="tag"/>
+          <w:color w:val="000088"/>
+          <w:sz w:val="22"/>
+          <w:szCs w:val="22"/>
+        </w:rPr>
+        <w:t>&lt;/p&gt;</w:t>
       </w:r>
     </w:p>
     <w:p>
@@ -2518,36 +2486,16 @@
           <w:sz w:val="22"/>
           <w:szCs w:val="22"/>
         </w:rPr>
-        <w:t xml:space="preserve">Here is a third paragraph of </w:t>
-      </w:r>
-      <w:proofErr w:type="gramStart"/>
-      <w:r>
-        <w:rPr>
-          <w:rStyle w:val="pln"/>
-          <w:color w:val="000000"/>
-          <w:sz w:val="22"/>
-          <w:szCs w:val="22"/>
-        </w:rPr>
-        <w:t>text.</w:t>
-      </w:r>
-      <w:r>
-        <w:rPr>
-          <w:rStyle w:val="tag"/>
-          <w:color w:val="000088"/>
-          <w:sz w:val="22"/>
-          <w:szCs w:val="22"/>
-        </w:rPr>
-        <w:t>&lt;</w:t>
-      </w:r>
-      <w:proofErr w:type="gramEnd"/>
-      <w:r>
-        <w:rPr>
-          <w:rStyle w:val="tag"/>
-          <w:color w:val="000088"/>
-          <w:sz w:val="22"/>
-          <w:szCs w:val="22"/>
-        </w:rPr>
-        <w:t>/p&gt;</w:t>
+        <w:t>Here is a third paragraph of text.</w:t>
+      </w:r>
+      <w:r>
+        <w:rPr>
+          <w:rStyle w:val="tag"/>
+          <w:color w:val="000088"/>
+          <w:sz w:val="22"/>
+          <w:szCs w:val="22"/>
+        </w:rPr>
+        <w:t>&lt;/p&gt;</w:t>
       </w:r>
     </w:p>
     <w:p>
@@ -2642,17 +2590,8 @@
           <w:rFonts w:cstheme="minorHAnsi"/>
           <w:bCs/>
         </w:rPr>
-        <w:t xml:space="preserve">Enter the above and view the webpage. You should </w:t>
-      </w:r>
-      <w:proofErr w:type="gramStart"/>
-      <w:r>
-        <w:rPr>
-          <w:rFonts w:cstheme="minorHAnsi"/>
-          <w:bCs/>
-        </w:rPr>
-        <w:t>see :</w:t>
-      </w:r>
-      <w:proofErr w:type="gramEnd"/>
+        <w:t>Enter the above and view the webpage. You should see :</w:t>
+      </w:r>
     </w:p>
     <w:p>
       <w:pPr>
@@ -2910,19 +2849,8 @@
           <w:sz w:val="22"/>
           <w:szCs w:val="22"/>
         </w:rPr>
-        <w:t xml:space="preserve">Line </w:t>
-      </w:r>
-      <w:proofErr w:type="gramStart"/>
-      <w:r>
-        <w:rPr>
-          <w:rStyle w:val="pln"/>
-          <w:color w:val="000000"/>
-          <w:sz w:val="22"/>
-          <w:szCs w:val="22"/>
-        </w:rPr>
-        <w:t>Break  Example</w:t>
-      </w:r>
-      <w:proofErr w:type="gramEnd"/>
+        <w:t>Line Break  Example</w:t>
+      </w:r>
       <w:r>
         <w:rPr>
           <w:rStyle w:val="tag"/>
@@ -3141,7 +3069,6 @@
         </w:rPr>
         <w:t xml:space="preserve"> </w:t>
       </w:r>
-      <w:proofErr w:type="gramStart"/>
       <w:r>
         <w:rPr>
           <w:rStyle w:val="pln"/>
@@ -3161,7 +3088,6 @@
         <w:t>&lt;</w:t>
       </w:r>
       <w:proofErr w:type="spellStart"/>
-      <w:proofErr w:type="gramEnd"/>
       <w:r>
         <w:rPr>
           <w:rStyle w:val="tag"/>
@@ -3779,17 +3705,43 @@
           <w:sz w:val="22"/>
           <w:szCs w:val="22"/>
         </w:rPr>
-        <w:t xml:space="preserve">This text is not in the </w:t>
-      </w:r>
-      <w:proofErr w:type="gramStart"/>
-      <w:r>
-        <w:rPr>
-          <w:rStyle w:val="pln"/>
-          <w:color w:val="000000"/>
-          <w:sz w:val="22"/>
-          <w:szCs w:val="22"/>
-        </w:rPr>
-        <w:t>centre.</w:t>
+        <w:t>This text is not in the centre.</w:t>
+      </w:r>
+      <w:r>
+        <w:rPr>
+          <w:rStyle w:val="tag"/>
+          <w:color w:val="000088"/>
+          <w:sz w:val="22"/>
+          <w:szCs w:val="22"/>
+        </w:rPr>
+        <w:t>&lt;/p&gt;</w:t>
+      </w:r>
+    </w:p>
+    <w:p>
+      <w:pPr>
+        <w:pStyle w:val="HTMLPreformatted"/>
+        <w:pBdr>
+          <w:top w:val="single" w:sz="6" w:space="2" w:color="888888"/>
+          <w:left w:val="single" w:sz="6" w:space="2" w:color="888888"/>
+          <w:bottom w:val="single" w:sz="6" w:space="2" w:color="888888"/>
+          <w:right w:val="single" w:sz="6" w:space="2" w:color="888888"/>
+        </w:pBdr>
+        <w:shd w:val="clear" w:color="auto" w:fill="EEEEEE"/>
+        <w:rPr>
+          <w:rStyle w:val="pln"/>
+          <w:color w:val="000000"/>
+          <w:sz w:val="22"/>
+          <w:szCs w:val="22"/>
+        </w:rPr>
+      </w:pPr>
+      <w:r>
+        <w:rPr>
+          <w:rStyle w:val="pln"/>
+          <w:color w:val="000000"/>
+          <w:sz w:val="22"/>
+          <w:szCs w:val="22"/>
+        </w:rPr>
+        <w:t xml:space="preserve">      </w:t>
       </w:r>
       <w:r>
         <w:rPr>
@@ -3800,15 +3752,79 @@
         </w:rPr>
         <w:t>&lt;</w:t>
       </w:r>
-      <w:proofErr w:type="gramEnd"/>
-      <w:r>
-        <w:rPr>
-          <w:rStyle w:val="tag"/>
-          <w:color w:val="000088"/>
-          <w:sz w:val="22"/>
-          <w:szCs w:val="22"/>
-        </w:rPr>
-        <w:t>/p&gt;</w:t>
+      <w:proofErr w:type="spellStart"/>
+      <w:r>
+        <w:rPr>
+          <w:rStyle w:val="tag"/>
+          <w:color w:val="000088"/>
+          <w:sz w:val="22"/>
+          <w:szCs w:val="22"/>
+        </w:rPr>
+        <w:t>center</w:t>
+      </w:r>
+      <w:proofErr w:type="spellEnd"/>
+      <w:r>
+        <w:rPr>
+          <w:rStyle w:val="tag"/>
+          <w:color w:val="000088"/>
+          <w:sz w:val="22"/>
+          <w:szCs w:val="22"/>
+        </w:rPr>
+        <w:t>&gt;</w:t>
+      </w:r>
+    </w:p>
+    <w:p>
+      <w:pPr>
+        <w:pStyle w:val="HTMLPreformatted"/>
+        <w:pBdr>
+          <w:top w:val="single" w:sz="6" w:space="2" w:color="888888"/>
+          <w:left w:val="single" w:sz="6" w:space="2" w:color="888888"/>
+          <w:bottom w:val="single" w:sz="6" w:space="2" w:color="888888"/>
+          <w:right w:val="single" w:sz="6" w:space="2" w:color="888888"/>
+        </w:pBdr>
+        <w:shd w:val="clear" w:color="auto" w:fill="EEEEEE"/>
+        <w:rPr>
+          <w:rStyle w:val="pln"/>
+          <w:color w:val="000000"/>
+          <w:sz w:val="22"/>
+          <w:szCs w:val="22"/>
+        </w:rPr>
+      </w:pPr>
+      <w:r>
+        <w:rPr>
+          <w:rStyle w:val="pln"/>
+          <w:color w:val="000000"/>
+          <w:sz w:val="22"/>
+          <w:szCs w:val="22"/>
+        </w:rPr>
+        <w:t xml:space="preserve">         </w:t>
+      </w:r>
+      <w:r>
+        <w:rPr>
+          <w:rStyle w:val="tag"/>
+          <w:color w:val="000088"/>
+          <w:sz w:val="22"/>
+          <w:szCs w:val="22"/>
+        </w:rPr>
+        <w:t>&lt;p&gt;</w:t>
+      </w:r>
+      <w:r>
+        <w:rPr>
+          <w:rStyle w:val="pln"/>
+          <w:color w:val="000000"/>
+          <w:sz w:val="22"/>
+          <w:szCs w:val="22"/>
+        </w:rPr>
+        <w:t>This text is in the centre.</w:t>
+      </w:r>
+      <w:r>
+        <w:rPr>
+          <w:rStyle w:val="tag"/>
+          <w:color w:val="000088"/>
+          <w:sz w:val="22"/>
+          <w:szCs w:val="22"/>
+        </w:rPr>
+        <w:t>&lt;/p&gt;</w:t>
       </w:r>
     </w:p>
     <w:p>
@@ -3844,7 +3860,7 @@
           <w:sz w:val="22"/>
           <w:szCs w:val="22"/>
         </w:rPr>
-        <w:t>&lt;</w:t>
+        <w:t>&lt;/</w:t>
       </w:r>
       <w:proofErr w:type="spellStart"/>
       <w:r>
@@ -3891,116 +3907,6 @@
           <w:sz w:val="22"/>
           <w:szCs w:val="22"/>
         </w:rPr>
-        <w:t xml:space="preserve">         </w:t>
-      </w:r>
-      <w:r>
-        <w:rPr>
-          <w:rStyle w:val="tag"/>
-          <w:color w:val="000088"/>
-          <w:sz w:val="22"/>
-          <w:szCs w:val="22"/>
-        </w:rPr>
-        <w:t>&lt;p&gt;</w:t>
-      </w:r>
-      <w:r>
-        <w:rPr>
-          <w:rStyle w:val="pln"/>
-          <w:color w:val="000000"/>
-          <w:sz w:val="22"/>
-          <w:szCs w:val="22"/>
-        </w:rPr>
-        <w:t>This text is in the centre.</w:t>
-      </w:r>
-      <w:r>
-        <w:rPr>
-          <w:rStyle w:val="tag"/>
-          <w:color w:val="000088"/>
-          <w:sz w:val="22"/>
-          <w:szCs w:val="22"/>
-        </w:rPr>
-        <w:t>&lt;/p&gt;</w:t>
-      </w:r>
-    </w:p>
-    <w:p>
-      <w:pPr>
-        <w:pStyle w:val="HTMLPreformatted"/>
-        <w:pBdr>
-          <w:top w:val="single" w:sz="6" w:space="2" w:color="888888"/>
-          <w:left w:val="single" w:sz="6" w:space="2" w:color="888888"/>
-          <w:bottom w:val="single" w:sz="6" w:space="2" w:color="888888"/>
-          <w:right w:val="single" w:sz="6" w:space="2" w:color="888888"/>
-        </w:pBdr>
-        <w:shd w:val="clear" w:color="auto" w:fill="EEEEEE"/>
-        <w:rPr>
-          <w:rStyle w:val="pln"/>
-          <w:color w:val="000000"/>
-          <w:sz w:val="22"/>
-          <w:szCs w:val="22"/>
-        </w:rPr>
-      </w:pPr>
-      <w:r>
-        <w:rPr>
-          <w:rStyle w:val="pln"/>
-          <w:color w:val="000000"/>
-          <w:sz w:val="22"/>
-          <w:szCs w:val="22"/>
-        </w:rPr>
-        <w:t xml:space="preserve">      </w:t>
-      </w:r>
-      <w:r>
-        <w:rPr>
-          <w:rStyle w:val="tag"/>
-          <w:color w:val="000088"/>
-          <w:sz w:val="22"/>
-          <w:szCs w:val="22"/>
-        </w:rPr>
-        <w:t>&lt;/</w:t>
-      </w:r>
-      <w:proofErr w:type="spellStart"/>
-      <w:r>
-        <w:rPr>
-          <w:rStyle w:val="tag"/>
-          <w:color w:val="000088"/>
-          <w:sz w:val="22"/>
-          <w:szCs w:val="22"/>
-        </w:rPr>
-        <w:t>center</w:t>
-      </w:r>
-      <w:proofErr w:type="spellEnd"/>
-      <w:r>
-        <w:rPr>
-          <w:rStyle w:val="tag"/>
-          <w:color w:val="000088"/>
-          <w:sz w:val="22"/>
-          <w:szCs w:val="22"/>
-        </w:rPr>
-        <w:t>&gt;</w:t>
-      </w:r>
-    </w:p>
-    <w:p>
-      <w:pPr>
-        <w:pStyle w:val="HTMLPreformatted"/>
-        <w:pBdr>
-          <w:top w:val="single" w:sz="6" w:space="2" w:color="888888"/>
-          <w:left w:val="single" w:sz="6" w:space="2" w:color="888888"/>
-          <w:bottom w:val="single" w:sz="6" w:space="2" w:color="888888"/>
-          <w:right w:val="single" w:sz="6" w:space="2" w:color="888888"/>
-        </w:pBdr>
-        <w:shd w:val="clear" w:color="auto" w:fill="EEEEEE"/>
-        <w:rPr>
-          <w:rStyle w:val="pln"/>
-          <w:color w:val="000000"/>
-          <w:sz w:val="22"/>
-          <w:szCs w:val="22"/>
-        </w:rPr>
-      </w:pPr>
-      <w:r>
-        <w:rPr>
-          <w:rStyle w:val="pln"/>
-          <w:color w:val="000000"/>
-          <w:sz w:val="22"/>
-          <w:szCs w:val="22"/>
-        </w:rPr>
         <w:t xml:space="preserve">   </w:t>
       </w:r>
       <w:r>
@@ -4059,17 +3965,8 @@
           <w:rFonts w:cstheme="minorHAnsi"/>
           <w:bCs/>
         </w:rPr>
-        <w:t xml:space="preserve">You should </w:t>
-      </w:r>
-      <w:proofErr w:type="gramStart"/>
-      <w:r>
-        <w:rPr>
-          <w:rFonts w:cstheme="minorHAnsi"/>
-          <w:bCs/>
-        </w:rPr>
-        <w:t>get :</w:t>
-      </w:r>
-      <w:proofErr w:type="gramEnd"/>
+        <w:t>You should get :</w:t>
+      </w:r>
     </w:p>
     <w:p>
       <w:pPr>
@@ -5049,7 +4946,6 @@
         <w:t xml:space="preserve">         function </w:t>
       </w:r>
       <w:proofErr w:type="spellStart"/>
-      <w:proofErr w:type="gramStart"/>
       <w:r>
         <w:rPr>
           <w:rStyle w:val="pln"/>
@@ -5080,7 +4976,6 @@
         <w:t>strText</w:t>
       </w:r>
       <w:proofErr w:type="spellEnd"/>
-      <w:proofErr w:type="gramEnd"/>
       <w:r>
         <w:rPr>
           <w:rStyle w:val="pln"/>
@@ -5288,17 +5183,8 @@
           <w:rFonts w:cstheme="minorHAnsi"/>
           <w:bCs/>
         </w:rPr>
-        <w:t xml:space="preserve">You should </w:t>
-      </w:r>
-      <w:proofErr w:type="gramStart"/>
-      <w:r>
-        <w:rPr>
-          <w:rFonts w:cstheme="minorHAnsi"/>
-          <w:bCs/>
-        </w:rPr>
-        <w:t>get</w:t>
-      </w:r>
-      <w:proofErr w:type="gramEnd"/>
+        <w:t>You should get</w:t>
+      </w:r>
     </w:p>
     <w:p>
       <w:pPr>
@@ -5390,6 +5276,7 @@
         <w:rPr>
           <w:rFonts w:cstheme="minorHAnsi"/>
           <w:b/>
+          <w:highlight w:val="yellow"/>
         </w:rPr>
         <w:t>HTML Attributes</w:t>
       </w:r>
@@ -5406,17 +5293,8 @@
           <w:rFonts w:cstheme="minorHAnsi"/>
           <w:bCs/>
         </w:rPr>
-        <w:t xml:space="preserve">An attribute is used to define the characteristics of an HTML element and is placed inside the element's opening tag. All attributes are made up of two parts − a name and a </w:t>
-      </w:r>
-      <w:proofErr w:type="gramStart"/>
-      <w:r>
-        <w:rPr>
-          <w:rFonts w:cstheme="minorHAnsi"/>
-          <w:bCs/>
-        </w:rPr>
-        <w:t>value</w:t>
-      </w:r>
-      <w:proofErr w:type="gramEnd"/>
+        <w:t>An attribute is used to define the characteristics of an HTML element and is placed inside the element's opening tag. All attributes are made up of two parts − a name and a value</w:t>
+      </w:r>
     </w:p>
     <w:p>
       <w:pPr>
@@ -5776,7 +5654,6 @@
         </w:rPr>
         <w:t xml:space="preserve"> </w:t>
       </w:r>
-      <w:proofErr w:type="gramStart"/>
       <w:r>
         <w:rPr>
           <w:rStyle w:val="atn"/>
@@ -5786,7 +5663,6 @@
         </w:rPr>
         <w:t>align</w:t>
       </w:r>
-      <w:proofErr w:type="gramEnd"/>
       <w:r>
         <w:rPr>
           <w:rStyle w:val="pln"/>
@@ -5904,7 +5780,6 @@
         </w:rPr>
         <w:t xml:space="preserve"> </w:t>
       </w:r>
-      <w:proofErr w:type="gramStart"/>
       <w:r>
         <w:rPr>
           <w:rStyle w:val="atn"/>
@@ -5914,7 +5789,6 @@
         </w:rPr>
         <w:t>align</w:t>
       </w:r>
-      <w:proofErr w:type="gramEnd"/>
       <w:r>
         <w:rPr>
           <w:rStyle w:val="pln"/>
@@ -6502,17 +6376,8 @@
           <w:rFonts w:cstheme="minorHAnsi"/>
           <w:b/>
         </w:rPr>
-        <w:t xml:space="preserve">The title </w:t>
-      </w:r>
-      <w:proofErr w:type="gramStart"/>
-      <w:r>
-        <w:rPr>
-          <w:rFonts w:cstheme="minorHAnsi"/>
-          <w:b/>
-        </w:rPr>
-        <w:t>Attribute</w:t>
-      </w:r>
-      <w:proofErr w:type="gramEnd"/>
+        <w:t>The title Attribute</w:t>
+      </w:r>
     </w:p>
     <w:p>
       <w:pPr>
@@ -6953,17 +6818,8 @@
           <w:rFonts w:cstheme="minorHAnsi"/>
           <w:bCs/>
         </w:rPr>
-        <w:t xml:space="preserve">This will produce the </w:t>
-      </w:r>
-      <w:proofErr w:type="gramStart"/>
-      <w:r>
-        <w:rPr>
-          <w:rFonts w:cstheme="minorHAnsi"/>
-          <w:bCs/>
-        </w:rPr>
-        <w:t>following</w:t>
-      </w:r>
-      <w:proofErr w:type="gramEnd"/>
+        <w:t>This will produce the following</w:t>
+      </w:r>
     </w:p>
     <w:p>
       <w:pPr>
@@ -7076,88 +6932,54 @@
           <w:rFonts w:cstheme="minorHAnsi"/>
           <w:b/>
         </w:rPr>
-        <w:t xml:space="preserve">The class </w:t>
-      </w:r>
-      <w:proofErr w:type="gramStart"/>
-      <w:r>
+        <w:t>The class Attribute</w:t>
+      </w:r>
+    </w:p>
+    <w:p>
+      <w:pPr>
+        <w:rPr>
+          <w:rFonts w:cstheme="minorHAnsi"/>
+          <w:bCs/>
+        </w:rPr>
+      </w:pPr>
+      <w:r>
+        <w:rPr>
+          <w:rFonts w:cstheme="minorHAnsi"/>
+          <w:bCs/>
+        </w:rPr>
+        <w:t>The class attribute is used to associate an element with a style sheet, and specifies the class of element. The value of the attribute may also be a space-separated list of class names. For example</w:t>
+      </w:r>
+    </w:p>
+    <w:p>
+      <w:pPr>
+        <w:ind w:left="720"/>
+        <w:rPr>
+          <w:rFonts w:ascii="Courier New" w:hAnsi="Courier New" w:cs="Courier New"/>
+          <w:bCs/>
+        </w:rPr>
+      </w:pPr>
+      <w:r>
+        <w:rPr>
+          <w:rFonts w:ascii="Courier New" w:hAnsi="Courier New" w:cs="Courier New"/>
+          <w:bCs/>
+        </w:rPr>
+        <w:t>class = "className1 className2 className3"</w:t>
+      </w:r>
+    </w:p>
+    <w:p>
+      <w:pPr>
         <w:rPr>
           <w:rFonts w:cstheme="minorHAnsi"/>
           <w:b/>
         </w:rPr>
-        <w:t>Attribute</w:t>
-      </w:r>
-      <w:proofErr w:type="gramEnd"/>
-    </w:p>
-    <w:p>
-      <w:pPr>
-        <w:rPr>
-          <w:rFonts w:cstheme="minorHAnsi"/>
-          <w:bCs/>
-        </w:rPr>
-      </w:pPr>
-      <w:r>
-        <w:rPr>
-          <w:rFonts w:cstheme="minorHAnsi"/>
-          <w:bCs/>
-        </w:rPr>
-        <w:t xml:space="preserve">The class attribute is used to associate an element with a style </w:t>
-      </w:r>
-      <w:proofErr w:type="gramStart"/>
-      <w:r>
-        <w:rPr>
-          <w:rFonts w:cstheme="minorHAnsi"/>
-          <w:bCs/>
-        </w:rPr>
-        <w:t>sheet, and</w:t>
-      </w:r>
-      <w:proofErr w:type="gramEnd"/>
-      <w:r>
-        <w:rPr>
-          <w:rFonts w:cstheme="minorHAnsi"/>
-          <w:bCs/>
-        </w:rPr>
-        <w:t xml:space="preserve"> specifies the class of element. The value of the attribute may also be a space-separated list of class names. For example</w:t>
-      </w:r>
-    </w:p>
-    <w:p>
-      <w:pPr>
-        <w:ind w:left="720"/>
-        <w:rPr>
-          <w:rFonts w:ascii="Courier New" w:hAnsi="Courier New" w:cs="Courier New"/>
-          <w:bCs/>
-        </w:rPr>
-      </w:pPr>
-      <w:r>
-        <w:rPr>
-          <w:rFonts w:ascii="Courier New" w:hAnsi="Courier New" w:cs="Courier New"/>
-          <w:bCs/>
-        </w:rPr>
-        <w:t>class = "className1 className2 className3"</w:t>
-      </w:r>
-    </w:p>
-    <w:p>
-      <w:pPr>
+      </w:pPr>
+      <w:r>
         <w:rPr>
           <w:rFonts w:cstheme="minorHAnsi"/>
           <w:b/>
         </w:rPr>
-      </w:pPr>
-      <w:r>
-        <w:rPr>
-          <w:rFonts w:cstheme="minorHAnsi"/>
-          <w:b/>
-        </w:rPr>
-        <w:t xml:space="preserve">The style </w:t>
-      </w:r>
-      <w:proofErr w:type="gramStart"/>
-      <w:r>
-        <w:rPr>
-          <w:rFonts w:cstheme="minorHAnsi"/>
-          <w:b/>
-        </w:rPr>
-        <w:t>Attribute</w:t>
-      </w:r>
-      <w:proofErr w:type="gramEnd"/>
+        <w:t>The style Attribute</w:t>
+      </w:r>
     </w:p>
     <w:p>
       <w:pPr>
@@ -7448,7 +7270,6 @@
         </w:rPr>
         <w:t>-</w:t>
       </w:r>
-      <w:proofErr w:type="gramStart"/>
       <w:r>
         <w:rPr>
           <w:rStyle w:val="pln"/>
@@ -7471,7 +7292,6 @@
         <w:t>arial</w:t>
       </w:r>
       <w:proofErr w:type="spellEnd"/>
-      <w:proofErr w:type="gramEnd"/>
       <w:r>
         <w:rPr>
           <w:rStyle w:val="pun"/>
@@ -7621,17 +7441,8 @@
           <w:rFonts w:cstheme="minorHAnsi"/>
           <w:bCs/>
         </w:rPr>
-        <w:t xml:space="preserve">Will </w:t>
-      </w:r>
-      <w:proofErr w:type="gramStart"/>
-      <w:r>
-        <w:rPr>
-          <w:rFonts w:cstheme="minorHAnsi"/>
-          <w:bCs/>
-        </w:rPr>
-        <w:t>produce</w:t>
-      </w:r>
-      <w:proofErr w:type="gramEnd"/>
+        <w:t>Will produce</w:t>
+      </w:r>
     </w:p>
     <w:p>
       <w:pPr>
@@ -7738,23 +7549,7 @@
           <w:rFonts w:cstheme="minorHAnsi"/>
           <w:bCs/>
         </w:rPr>
-        <w:t xml:space="preserve">Anything that appears within &lt;b&gt;...&lt;/b&gt; element, is displayed in </w:t>
-      </w:r>
-      <w:proofErr w:type="gramStart"/>
-      <w:r>
-        <w:rPr>
-          <w:rFonts w:cstheme="minorHAnsi"/>
-          <w:bCs/>
-        </w:rPr>
-        <w:t>bold</w:t>
-      </w:r>
-      <w:proofErr w:type="gramEnd"/>
-      <w:r>
-        <w:rPr>
-          <w:rFonts w:cstheme="minorHAnsi"/>
-          <w:bCs/>
-        </w:rPr>
-        <w:t xml:space="preserve"> </w:t>
+        <w:t xml:space="preserve">Anything that appears within &lt;b&gt;...&lt;/b&gt; element, is displayed in bold </w:t>
       </w:r>
     </w:p>
     <w:p>
@@ -8051,36 +7846,16 @@
           <w:sz w:val="22"/>
           <w:szCs w:val="22"/>
         </w:rPr>
-        <w:t xml:space="preserve"> </w:t>
-      </w:r>
-      <w:proofErr w:type="gramStart"/>
-      <w:r>
-        <w:rPr>
-          <w:rStyle w:val="pln"/>
-          <w:color w:val="000000"/>
-          <w:sz w:val="22"/>
-          <w:szCs w:val="22"/>
-        </w:rPr>
-        <w:t>typeface.</w:t>
-      </w:r>
-      <w:r>
-        <w:rPr>
-          <w:rStyle w:val="tag"/>
-          <w:color w:val="000088"/>
-          <w:sz w:val="22"/>
-          <w:szCs w:val="22"/>
-        </w:rPr>
-        <w:t>&lt;</w:t>
-      </w:r>
-      <w:proofErr w:type="gramEnd"/>
-      <w:r>
-        <w:rPr>
-          <w:rStyle w:val="tag"/>
-          <w:color w:val="000088"/>
-          <w:sz w:val="22"/>
-          <w:szCs w:val="22"/>
-        </w:rPr>
-        <w:t>/p&gt;</w:t>
+        <w:t xml:space="preserve"> typeface.</w:t>
+      </w:r>
+      <w:r>
+        <w:rPr>
+          <w:rStyle w:val="tag"/>
+          <w:color w:val="000088"/>
+          <w:sz w:val="22"/>
+          <w:szCs w:val="22"/>
+        </w:rPr>
+        <w:t>&lt;/p&gt;</w:t>
       </w:r>
     </w:p>
     <w:p>
@@ -8165,17 +7940,8 @@
           <w:rFonts w:cstheme="minorHAnsi"/>
           <w:bCs/>
         </w:rPr>
-        <w:t xml:space="preserve">This will </w:t>
-      </w:r>
-      <w:proofErr w:type="gramStart"/>
-      <w:r>
-        <w:rPr>
-          <w:rFonts w:cstheme="minorHAnsi"/>
-          <w:bCs/>
-        </w:rPr>
-        <w:t>produce</w:t>
-      </w:r>
-      <w:proofErr w:type="gramEnd"/>
+        <w:t>This will produce</w:t>
+      </w:r>
     </w:p>
     <w:p>
       <w:pPr>
@@ -8267,17 +8033,8 @@
           <w:rFonts w:cstheme="minorHAnsi"/>
           <w:bCs/>
         </w:rPr>
-        <w:t xml:space="preserve">Anything that appears within &lt;i&gt;...&lt;/i&gt; element is displayed in </w:t>
-      </w:r>
-      <w:proofErr w:type="gramStart"/>
-      <w:r>
-        <w:rPr>
-          <w:rFonts w:cstheme="minorHAnsi"/>
-          <w:bCs/>
-        </w:rPr>
-        <w:t>italicized</w:t>
-      </w:r>
-      <w:proofErr w:type="gramEnd"/>
+        <w:t>Anything that appears within &lt;i&gt;...&lt;/i&gt; element is displayed in italicized</w:t>
+      </w:r>
       <w:r>
         <w:rPr>
           <w:rFonts w:cstheme="minorHAnsi"/>
@@ -8588,36 +8345,16 @@
           <w:sz w:val="22"/>
           <w:szCs w:val="22"/>
         </w:rPr>
-        <w:t xml:space="preserve"> </w:t>
-      </w:r>
-      <w:proofErr w:type="gramStart"/>
-      <w:r>
-        <w:rPr>
-          <w:rStyle w:val="pln"/>
-          <w:color w:val="000000"/>
-          <w:sz w:val="22"/>
-          <w:szCs w:val="22"/>
-        </w:rPr>
-        <w:t>typeface.</w:t>
-      </w:r>
-      <w:r>
-        <w:rPr>
-          <w:rStyle w:val="tag"/>
-          <w:color w:val="000088"/>
-          <w:sz w:val="22"/>
-          <w:szCs w:val="22"/>
-        </w:rPr>
-        <w:t>&lt;</w:t>
-      </w:r>
-      <w:proofErr w:type="gramEnd"/>
-      <w:r>
-        <w:rPr>
-          <w:rStyle w:val="tag"/>
-          <w:color w:val="000088"/>
-          <w:sz w:val="22"/>
-          <w:szCs w:val="22"/>
-        </w:rPr>
-        <w:t>/p&gt;</w:t>
+        <w:t xml:space="preserve"> typeface.</w:t>
+      </w:r>
+      <w:r>
+        <w:rPr>
+          <w:rStyle w:val="tag"/>
+          <w:color w:val="000088"/>
+          <w:sz w:val="22"/>
+          <w:szCs w:val="22"/>
+        </w:rPr>
+        <w:t>&lt;/p&gt;</w:t>
       </w:r>
     </w:p>
     <w:p>
@@ -8704,17 +8441,8 @@
           <w:rFonts w:cstheme="minorHAnsi"/>
           <w:bCs/>
         </w:rPr>
-        <w:t xml:space="preserve">This will produce the </w:t>
-      </w:r>
-      <w:proofErr w:type="gramStart"/>
-      <w:r>
-        <w:rPr>
-          <w:rFonts w:cstheme="minorHAnsi"/>
-          <w:bCs/>
-        </w:rPr>
-        <w:t>following</w:t>
-      </w:r>
-      <w:proofErr w:type="gramEnd"/>
+        <w:t>This will produce the following</w:t>
+      </w:r>
     </w:p>
     <w:p>
       <w:pPr>
@@ -8806,17 +8534,8 @@
           <w:rFonts w:cstheme="minorHAnsi"/>
           <w:bCs/>
         </w:rPr>
-        <w:t xml:space="preserve">Anything that appears within &lt;u&gt;...&lt;/u&gt; element, is displayed with </w:t>
-      </w:r>
-      <w:proofErr w:type="gramStart"/>
-      <w:r>
-        <w:rPr>
-          <w:rFonts w:cstheme="minorHAnsi"/>
-          <w:bCs/>
-        </w:rPr>
-        <w:t>underline</w:t>
-      </w:r>
-      <w:proofErr w:type="gramEnd"/>
+        <w:t>Anything that appears within &lt;u&gt;...&lt;/u&gt; element, is displayed with underline</w:t>
+      </w:r>
     </w:p>
     <w:p>
       <w:pPr>
@@ -9119,36 +8838,16 @@
           <w:sz w:val="22"/>
           <w:szCs w:val="22"/>
         </w:rPr>
-        <w:t xml:space="preserve"> </w:t>
-      </w:r>
-      <w:proofErr w:type="gramStart"/>
-      <w:r>
-        <w:rPr>
-          <w:rStyle w:val="pln"/>
-          <w:color w:val="000000"/>
-          <w:sz w:val="22"/>
-          <w:szCs w:val="22"/>
-        </w:rPr>
-        <w:t>typeface.</w:t>
-      </w:r>
-      <w:r>
-        <w:rPr>
-          <w:rStyle w:val="tag"/>
-          <w:color w:val="000088"/>
-          <w:sz w:val="22"/>
-          <w:szCs w:val="22"/>
-        </w:rPr>
-        <w:t>&lt;</w:t>
-      </w:r>
-      <w:proofErr w:type="gramEnd"/>
-      <w:r>
-        <w:rPr>
-          <w:rStyle w:val="tag"/>
-          <w:color w:val="000088"/>
-          <w:sz w:val="22"/>
-          <w:szCs w:val="22"/>
-        </w:rPr>
-        <w:t>/p&gt;</w:t>
+        <w:t xml:space="preserve"> typeface.</w:t>
+      </w:r>
+      <w:r>
+        <w:rPr>
+          <w:rStyle w:val="tag"/>
+          <w:color w:val="000088"/>
+          <w:sz w:val="22"/>
+          <w:szCs w:val="22"/>
+        </w:rPr>
+        <w:t>&lt;/p&gt;</w:t>
       </w:r>
     </w:p>
     <w:p>
@@ -9235,17 +8934,8 @@
           <w:rFonts w:cstheme="minorHAnsi"/>
           <w:bCs/>
         </w:rPr>
-        <w:t xml:space="preserve">This will produce the </w:t>
-      </w:r>
-      <w:proofErr w:type="gramStart"/>
-      <w:r>
-        <w:rPr>
-          <w:rFonts w:cstheme="minorHAnsi"/>
-          <w:bCs/>
-        </w:rPr>
-        <w:t>following</w:t>
-      </w:r>
-      <w:proofErr w:type="gramEnd"/>
+        <w:t>This will produce the following</w:t>
+      </w:r>
     </w:p>
     <w:p>
       <w:pPr>
@@ -9660,36 +9350,16 @@
           <w:sz w:val="22"/>
           <w:szCs w:val="22"/>
         </w:rPr>
-        <w:t xml:space="preserve"> </w:t>
-      </w:r>
-      <w:proofErr w:type="gramStart"/>
-      <w:r>
-        <w:rPr>
-          <w:rStyle w:val="pln"/>
-          <w:color w:val="000000"/>
-          <w:sz w:val="22"/>
-          <w:szCs w:val="22"/>
-        </w:rPr>
-        <w:t>typeface.</w:t>
-      </w:r>
-      <w:r>
-        <w:rPr>
-          <w:rStyle w:val="tag"/>
-          <w:color w:val="000088"/>
-          <w:sz w:val="22"/>
-          <w:szCs w:val="22"/>
-        </w:rPr>
-        <w:t>&lt;</w:t>
-      </w:r>
-      <w:proofErr w:type="gramEnd"/>
-      <w:r>
-        <w:rPr>
-          <w:rStyle w:val="tag"/>
-          <w:color w:val="000088"/>
-          <w:sz w:val="22"/>
-          <w:szCs w:val="22"/>
-        </w:rPr>
-        <w:t>/p&gt;</w:t>
+        <w:t xml:space="preserve"> typeface.</w:t>
+      </w:r>
+      <w:r>
+        <w:rPr>
+          <w:rStyle w:val="tag"/>
+          <w:color w:val="000088"/>
+          <w:sz w:val="22"/>
+          <w:szCs w:val="22"/>
+        </w:rPr>
+        <w:t>&lt;/p&gt;</w:t>
       </w:r>
     </w:p>
     <w:p>
@@ -9776,17 +9446,8 @@
           <w:rFonts w:cstheme="minorHAnsi"/>
           <w:bCs/>
         </w:rPr>
-        <w:t xml:space="preserve">This </w:t>
-      </w:r>
-      <w:proofErr w:type="gramStart"/>
-      <w:r>
-        <w:rPr>
-          <w:rFonts w:cstheme="minorHAnsi"/>
-          <w:bCs/>
-        </w:rPr>
-        <w:t>produces</w:t>
-      </w:r>
-      <w:proofErr w:type="gramEnd"/>
+        <w:t>This produces</w:t>
+      </w:r>
     </w:p>
     <w:p>
       <w:pPr>
@@ -10254,36 +9915,16 @@
           <w:sz w:val="22"/>
           <w:szCs w:val="22"/>
         </w:rPr>
-        <w:t xml:space="preserve"> </w:t>
-      </w:r>
-      <w:proofErr w:type="gramStart"/>
-      <w:r>
-        <w:rPr>
-          <w:rStyle w:val="pln"/>
-          <w:color w:val="000000"/>
-          <w:sz w:val="22"/>
-          <w:szCs w:val="22"/>
-        </w:rPr>
-        <w:t>typeface.</w:t>
-      </w:r>
-      <w:r>
-        <w:rPr>
-          <w:rStyle w:val="tag"/>
-          <w:color w:val="000088"/>
-          <w:sz w:val="22"/>
-          <w:szCs w:val="22"/>
-        </w:rPr>
-        <w:t>&lt;</w:t>
-      </w:r>
-      <w:proofErr w:type="gramEnd"/>
-      <w:r>
-        <w:rPr>
-          <w:rStyle w:val="tag"/>
-          <w:color w:val="000088"/>
-          <w:sz w:val="22"/>
-          <w:szCs w:val="22"/>
-        </w:rPr>
-        <w:t>/p&gt;</w:t>
+        <w:t xml:space="preserve"> typeface.</w:t>
+      </w:r>
+      <w:r>
+        <w:rPr>
+          <w:rStyle w:val="tag"/>
+          <w:color w:val="000088"/>
+          <w:sz w:val="22"/>
+          <w:szCs w:val="22"/>
+        </w:rPr>
+        <w:t>&lt;/p&gt;</w:t>
       </w:r>
     </w:p>
     <w:p>
@@ -10723,30 +10364,14 @@
           <w:rStyle w:val="pln"/>
           <w:color w:val="000000"/>
         </w:rPr>
-        <w:t xml:space="preserve"> </w:t>
-      </w:r>
-      <w:proofErr w:type="gramStart"/>
-      <w:r>
-        <w:rPr>
-          <w:rStyle w:val="pln"/>
-          <w:color w:val="000000"/>
-        </w:rPr>
-        <w:t>typeface.</w:t>
-      </w:r>
-      <w:r>
-        <w:rPr>
-          <w:rStyle w:val="tag"/>
-          <w:color w:val="000088"/>
-        </w:rPr>
-        <w:t>&lt;</w:t>
-      </w:r>
-      <w:proofErr w:type="gramEnd"/>
-      <w:r>
-        <w:rPr>
-          <w:rStyle w:val="tag"/>
-          <w:color w:val="000088"/>
-        </w:rPr>
-        <w:t>/p&gt;</w:t>
+        <w:t xml:space="preserve"> typeface.</w:t>
+      </w:r>
+      <w:r>
+        <w:rPr>
+          <w:rStyle w:val="tag"/>
+          <w:color w:val="000088"/>
+        </w:rPr>
+        <w:t>&lt;/p&gt;</w:t>
       </w:r>
     </w:p>
     <w:p>
@@ -10823,17 +10448,8 @@
           <w:rFonts w:cstheme="minorHAnsi"/>
           <w:bCs/>
         </w:rPr>
-        <w:t xml:space="preserve">This </w:t>
-      </w:r>
-      <w:proofErr w:type="gramStart"/>
-      <w:r>
-        <w:rPr>
-          <w:rFonts w:cstheme="minorHAnsi"/>
-          <w:bCs/>
-        </w:rPr>
-        <w:t>produces</w:t>
-      </w:r>
-      <w:proofErr w:type="gramEnd"/>
+        <w:t>This produces</w:t>
+      </w:r>
     </w:p>
     <w:p>
       <w:pPr>
@@ -11184,30 +10800,14 @@
           <w:rStyle w:val="pln"/>
           <w:color w:val="000000"/>
         </w:rPr>
-        <w:t xml:space="preserve"> </w:t>
-      </w:r>
-      <w:proofErr w:type="gramStart"/>
-      <w:r>
-        <w:rPr>
-          <w:rStyle w:val="pln"/>
-          <w:color w:val="000000"/>
-        </w:rPr>
-        <w:t>typeface.</w:t>
-      </w:r>
-      <w:r>
-        <w:rPr>
-          <w:rStyle w:val="tag"/>
-          <w:color w:val="000088"/>
-        </w:rPr>
-        <w:t>&lt;</w:t>
-      </w:r>
-      <w:proofErr w:type="gramEnd"/>
-      <w:r>
-        <w:rPr>
-          <w:rStyle w:val="tag"/>
-          <w:color w:val="000088"/>
-        </w:rPr>
-        <w:t>/p&gt;</w:t>
+        <w:t xml:space="preserve"> typeface.</w:t>
+      </w:r>
+      <w:r>
+        <w:rPr>
+          <w:rStyle w:val="tag"/>
+          <w:color w:val="000088"/>
+        </w:rPr>
+        <w:t>&lt;/p&gt;</w:t>
       </w:r>
     </w:p>
     <w:p>
@@ -11285,17 +10885,8 @@
           <w:rFonts w:cstheme="minorHAnsi"/>
           <w:bCs/>
         </w:rPr>
-        <w:t xml:space="preserve">This </w:t>
-      </w:r>
-      <w:proofErr w:type="gramStart"/>
-      <w:r>
-        <w:rPr>
-          <w:rFonts w:cstheme="minorHAnsi"/>
-          <w:bCs/>
-        </w:rPr>
-        <w:t>produces</w:t>
-      </w:r>
-      <w:proofErr w:type="gramEnd"/>
+        <w:t>This produces</w:t>
+      </w:r>
     </w:p>
     <w:p>
       <w:pPr>
@@ -11402,23 +10993,7 @@
           <w:rFonts w:cstheme="minorHAnsi"/>
           <w:bCs/>
         </w:rPr>
-        <w:t xml:space="preserve">For example, you might want to put </w:t>
-      </w:r>
-      <w:proofErr w:type="gramStart"/>
-      <w:r>
-        <w:rPr>
-          <w:rFonts w:cstheme="minorHAnsi"/>
-          <w:bCs/>
-        </w:rPr>
-        <w:t>all of</w:t>
-      </w:r>
-      <w:proofErr w:type="gramEnd"/>
-      <w:r>
-        <w:rPr>
-          <w:rFonts w:cstheme="minorHAnsi"/>
-          <w:bCs/>
-        </w:rPr>
-        <w:t xml:space="preserve"> the footnotes on a page within a &lt;div&gt; element to indicate that all of the elements within that &lt;div&gt; element relate to the footnotes. You might then attach a style to this &lt;div&gt; element so that they appear using a special set of style rules.</w:t>
+        <w:t>For example, you might want to put all of the footnotes on a page within a &lt;div&gt; element to indicate that all of the elements within that &lt;div&gt; element relate to the footnotes. You might then attach a style to this &lt;div&gt; element so that they appear using a special set of style rules.</w:t>
       </w:r>
     </w:p>
     <w:p>
@@ -11754,7 +11329,6 @@
         </w:rPr>
         <w:t xml:space="preserve"> </w:t>
       </w:r>
-      <w:proofErr w:type="gramStart"/>
       <w:r>
         <w:rPr>
           <w:rStyle w:val="atn"/>
@@ -11764,7 +11338,6 @@
         </w:rPr>
         <w:t>align</w:t>
       </w:r>
-      <w:proofErr w:type="gramEnd"/>
       <w:r>
         <w:rPr>
           <w:rStyle w:val="pln"/>
@@ -12334,7 +11907,6 @@
         </w:rPr>
         <w:t xml:space="preserve"> </w:t>
       </w:r>
-      <w:proofErr w:type="gramStart"/>
       <w:r>
         <w:rPr>
           <w:rStyle w:val="atn"/>
@@ -12344,7 +11916,6 @@
         </w:rPr>
         <w:t>align</w:t>
       </w:r>
-      <w:proofErr w:type="gramEnd"/>
       <w:r>
         <w:rPr>
           <w:rStyle w:val="pln"/>
@@ -12498,19 +12069,8 @@
           <w:sz w:val="22"/>
           <w:szCs w:val="22"/>
         </w:rPr>
-        <w:t>Actual content goes here</w:t>
-      </w:r>
-      <w:proofErr w:type="gramStart"/>
-      <w:r>
-        <w:rPr>
-          <w:rStyle w:val="pln"/>
-          <w:color w:val="000000"/>
-          <w:sz w:val="22"/>
-          <w:szCs w:val="22"/>
-        </w:rPr>
-        <w:t>.....</w:t>
-      </w:r>
-      <w:proofErr w:type="gramEnd"/>
+        <w:t>Actual content goes here.....</w:t>
+      </w:r>
       <w:r>
         <w:rPr>
           <w:rStyle w:val="tag"/>
@@ -12988,7 +12548,6 @@
         <w:t>"</w:t>
       </w:r>
       <w:proofErr w:type="spellStart"/>
-      <w:proofErr w:type="gramStart"/>
       <w:r>
         <w:rPr>
           <w:rStyle w:val="pln"/>
@@ -13011,7 +12570,6 @@
         <w:t>green</w:t>
       </w:r>
       <w:proofErr w:type="spellEnd"/>
-      <w:proofErr w:type="gramEnd"/>
       <w:r>
         <w:rPr>
           <w:rStyle w:val="atv"/>
@@ -13114,7 +12672,6 @@
         <w:t>"</w:t>
       </w:r>
       <w:proofErr w:type="spellStart"/>
-      <w:proofErr w:type="gramStart"/>
       <w:r>
         <w:rPr>
           <w:rStyle w:val="pln"/>
@@ -13137,7 +12694,6 @@
         <w:t>red</w:t>
       </w:r>
       <w:proofErr w:type="spellEnd"/>
-      <w:proofErr w:type="gramEnd"/>
       <w:r>
         <w:rPr>
           <w:rStyle w:val="atv"/>
@@ -13263,17 +12819,8 @@
           <w:rFonts w:cstheme="minorHAnsi"/>
           <w:bCs/>
         </w:rPr>
-        <w:t xml:space="preserve">This will </w:t>
-      </w:r>
-      <w:proofErr w:type="gramStart"/>
-      <w:r>
-        <w:rPr>
-          <w:rFonts w:cstheme="minorHAnsi"/>
-          <w:bCs/>
-        </w:rPr>
-        <w:t>produce</w:t>
-      </w:r>
-      <w:proofErr w:type="gramEnd"/>
+        <w:t>This will produce</w:t>
+      </w:r>
     </w:p>
     <w:p>
       <w:pPr>
@@ -13389,23 +12936,7 @@
           <w:rFonts w:cstheme="minorHAnsi"/>
           <w:bCs/>
         </w:rPr>
-        <w:t xml:space="preserve">The &lt;meta&gt; tag is used to provide such additional information. This tag is an empty element and so does not have a closing </w:t>
-      </w:r>
-      <w:proofErr w:type="gramStart"/>
-      <w:r>
-        <w:rPr>
-          <w:rFonts w:cstheme="minorHAnsi"/>
-          <w:bCs/>
-        </w:rPr>
-        <w:t>tag</w:t>
-      </w:r>
-      <w:proofErr w:type="gramEnd"/>
-      <w:r>
-        <w:rPr>
-          <w:rFonts w:cstheme="minorHAnsi"/>
-          <w:bCs/>
-        </w:rPr>
-        <w:t xml:space="preserve"> but it carries information within its attributes.</w:t>
+        <w:t>The &lt;meta&gt; tag is used to provide such additional information. This tag is an empty element and so does not have a closing tag but it carries information within its attributes.</w:t>
       </w:r>
     </w:p>
     <w:p>
@@ -13435,23 +12966,7 @@
           <w:rFonts w:cstheme="minorHAnsi"/>
           <w:bCs/>
         </w:rPr>
-        <w:t xml:space="preserve">You can add metadata to your web pages by placing &lt;meta&gt; tags inside the header of the document which is represented by &lt;head&gt; and &lt;/head&gt; tags. A meta tag can have following attributes in addition to core </w:t>
-      </w:r>
-      <w:proofErr w:type="gramStart"/>
-      <w:r>
-        <w:rPr>
-          <w:rFonts w:cstheme="minorHAnsi"/>
-          <w:bCs/>
-        </w:rPr>
-        <w:t>attributes</w:t>
-      </w:r>
-      <w:proofErr w:type="gramEnd"/>
-      <w:r>
-        <w:rPr>
-          <w:rFonts w:cstheme="minorHAnsi"/>
-          <w:bCs/>
-        </w:rPr>
-        <w:t xml:space="preserve"> </w:t>
+        <w:t xml:space="preserve">You can add metadata to your web pages by placing &lt;meta&gt; tags inside the header of the document which is represented by &lt;head&gt; and &lt;/head&gt; tags. A meta tag can have following attributes in addition to core attributes </w:t>
       </w:r>
     </w:p>
     <w:p>
@@ -14018,30 +13533,14 @@
           <w:rStyle w:val="pln"/>
           <w:color w:val="000000"/>
         </w:rPr>
-        <w:t xml:space="preserve">Hello </w:t>
-      </w:r>
-      <w:proofErr w:type="gramStart"/>
-      <w:r>
-        <w:rPr>
-          <w:rStyle w:val="pln"/>
-          <w:color w:val="000000"/>
-        </w:rPr>
-        <w:t>HCI!</w:t>
-      </w:r>
-      <w:r>
-        <w:rPr>
-          <w:rStyle w:val="tag"/>
-          <w:color w:val="000088"/>
-        </w:rPr>
-        <w:t>&lt;</w:t>
-      </w:r>
-      <w:proofErr w:type="gramEnd"/>
-      <w:r>
-        <w:rPr>
-          <w:rStyle w:val="tag"/>
-          <w:color w:val="000088"/>
-        </w:rPr>
-        <w:t>/p&gt;</w:t>
+        <w:t>Hello HCI!</w:t>
+      </w:r>
+      <w:r>
+        <w:rPr>
+          <w:rStyle w:val="tag"/>
+          <w:color w:val="000088"/>
+        </w:rPr>
+        <w:t>&lt;/p&gt;</w:t>
       </w:r>
     </w:p>
     <w:p>
@@ -14141,7 +13640,6 @@
         <w:lastRenderedPageBreak/>
         <w:t xml:space="preserve">You can use &lt;meta&gt; tag to give a short description about the document. </w:t>
       </w:r>
-      <w:proofErr w:type="gramStart"/>
       <w:r>
         <w:rPr>
           <w:rFonts w:cstheme="minorHAnsi"/>
@@ -14154,15 +13652,7 @@
           <w:rFonts w:cstheme="minorHAnsi"/>
           <w:bCs/>
         </w:rPr>
-        <w:t>gain</w:t>
-      </w:r>
-      <w:proofErr w:type="gramEnd"/>
-      <w:r>
-        <w:rPr>
-          <w:rFonts w:cstheme="minorHAnsi"/>
-          <w:bCs/>
-        </w:rPr>
-        <w:t xml:space="preserve"> can be used by search engines while indexing your webpage for searching purpose.</w:t>
+        <w:t>gain can be used by search engines while indexing your webpage for searching purpose.</w:t>
       </w:r>
     </w:p>
     <w:p>
@@ -14674,30 +14164,14 @@
           <w:rStyle w:val="pln"/>
           <w:color w:val="000000"/>
         </w:rPr>
-        <w:t xml:space="preserve">Hello </w:t>
-      </w:r>
-      <w:proofErr w:type="gramStart"/>
-      <w:r>
-        <w:rPr>
-          <w:rStyle w:val="pln"/>
-          <w:color w:val="000000"/>
-        </w:rPr>
-        <w:t>HCI!</w:t>
-      </w:r>
-      <w:r>
-        <w:rPr>
-          <w:rStyle w:val="tag"/>
-          <w:color w:val="000088"/>
-        </w:rPr>
-        <w:t>&lt;</w:t>
-      </w:r>
-      <w:proofErr w:type="gramEnd"/>
-      <w:r>
-        <w:rPr>
-          <w:rStyle w:val="tag"/>
-          <w:color w:val="000088"/>
-        </w:rPr>
-        <w:t>/p&gt;</w:t>
+        <w:t>Hello HCI!</w:t>
+      </w:r>
+      <w:r>
+        <w:rPr>
+          <w:rStyle w:val="tag"/>
+          <w:color w:val="000088"/>
+        </w:rPr>
+        <w:t>&lt;/p&gt;</w:t>
       </w:r>
     </w:p>
     <w:p>
@@ -15425,30 +14899,14 @@
           <w:rStyle w:val="pln"/>
           <w:color w:val="000000"/>
         </w:rPr>
-        <w:t xml:space="preserve">Hello </w:t>
-      </w:r>
-      <w:proofErr w:type="gramStart"/>
-      <w:r>
-        <w:rPr>
-          <w:rStyle w:val="pln"/>
-          <w:color w:val="000000"/>
-        </w:rPr>
-        <w:t>HCI!</w:t>
-      </w:r>
-      <w:r>
-        <w:rPr>
-          <w:rStyle w:val="tag"/>
-          <w:color w:val="000088"/>
-        </w:rPr>
-        <w:t>&lt;</w:t>
-      </w:r>
-      <w:proofErr w:type="gramEnd"/>
-      <w:r>
-        <w:rPr>
-          <w:rStyle w:val="tag"/>
-          <w:color w:val="000088"/>
-        </w:rPr>
-        <w:t>/p&gt;</w:t>
+        <w:t>Hello HCI!</w:t>
+      </w:r>
+      <w:r>
+        <w:rPr>
+          <w:rStyle w:val="tag"/>
+          <w:color w:val="000088"/>
+        </w:rPr>
+        <w:t>&lt;/p&gt;</w:t>
       </w:r>
     </w:p>
     <w:p>
@@ -16354,30 +15812,14 @@
           <w:rStyle w:val="pln"/>
           <w:color w:val="000000"/>
         </w:rPr>
-        <w:t xml:space="preserve">Hello </w:t>
-      </w:r>
-      <w:proofErr w:type="gramStart"/>
-      <w:r>
-        <w:rPr>
-          <w:rStyle w:val="pln"/>
-          <w:color w:val="000000"/>
-        </w:rPr>
-        <w:t>HCI!</w:t>
-      </w:r>
-      <w:r>
-        <w:rPr>
-          <w:rStyle w:val="tag"/>
-          <w:color w:val="000088"/>
-        </w:rPr>
-        <w:t>&lt;</w:t>
-      </w:r>
-      <w:proofErr w:type="gramEnd"/>
-      <w:r>
-        <w:rPr>
-          <w:rStyle w:val="tag"/>
-          <w:color w:val="000088"/>
-        </w:rPr>
-        <w:t>/p&gt;</w:t>
+        <w:t>Hello HCI!</w:t>
+      </w:r>
+      <w:r>
+        <w:rPr>
+          <w:rStyle w:val="tag"/>
+          <w:color w:val="000088"/>
+        </w:rPr>
+        <w:t>&lt;/p&gt;</w:t>
       </w:r>
     </w:p>
     <w:p>
@@ -17527,36 +16969,16 @@
           <w:sz w:val="18"/>
           <w:szCs w:val="18"/>
         </w:rPr>
-        <w:t xml:space="preserve">Hello </w:t>
-      </w:r>
-      <w:proofErr w:type="gramStart"/>
-      <w:r>
-        <w:rPr>
-          <w:rStyle w:val="pln"/>
-          <w:color w:val="000000"/>
+        <w:t>Hello HCI!</w:t>
+      </w:r>
+      <w:r>
+        <w:rPr>
+          <w:rStyle w:val="tag"/>
+          <w:color w:val="000088"/>
           <w:sz w:val="18"/>
           <w:szCs w:val="18"/>
         </w:rPr>
-        <w:t>HCI!</w:t>
-      </w:r>
-      <w:r>
-        <w:rPr>
-          <w:rStyle w:val="tag"/>
-          <w:color w:val="000088"/>
-          <w:sz w:val="18"/>
-          <w:szCs w:val="18"/>
-        </w:rPr>
-        <w:t>&lt;</w:t>
-      </w:r>
-      <w:proofErr w:type="gramEnd"/>
-      <w:r>
-        <w:rPr>
-          <w:rStyle w:val="tag"/>
-          <w:color w:val="000088"/>
-          <w:sz w:val="18"/>
-          <w:szCs w:val="18"/>
-        </w:rPr>
-        <w:t>/p&gt;</w:t>
+        <w:t>&lt;/p&gt;</w:t>
       </w:r>
     </w:p>
     <w:p>
@@ -17672,17 +17094,8 @@
           <w:rFonts w:cstheme="minorHAnsi"/>
           <w:bCs/>
         </w:rPr>
-        <w:t xml:space="preserve">By default, Web servers and Web browsers use ISO-8859-1 (Latin1) encoding to process Web pages. Following is an example to set UTF-8 </w:t>
-      </w:r>
-      <w:proofErr w:type="gramStart"/>
-      <w:r>
-        <w:rPr>
-          <w:rFonts w:cstheme="minorHAnsi"/>
-          <w:bCs/>
-        </w:rPr>
-        <w:t>encoding</w:t>
-      </w:r>
-      <w:proofErr w:type="gramEnd"/>
+        <w:t>By default, Web servers and Web browsers use ISO-8859-1 (Latin1) encoding to process Web pages. Following is an example to set UTF-8 encoding</w:t>
+      </w:r>
     </w:p>
     <w:p>
       <w:pPr>
@@ -18450,7 +17863,6 @@
         </w:rPr>
         <w:t xml:space="preserve">Hello </w:t>
       </w:r>
-      <w:proofErr w:type="gramStart"/>
       <w:r>
         <w:rPr>
           <w:rStyle w:val="pln"/>
@@ -18476,17 +17888,7 @@
           <w:sz w:val="18"/>
           <w:szCs w:val="18"/>
         </w:rPr>
-        <w:t>&lt;</w:t>
-      </w:r>
-      <w:proofErr w:type="gramEnd"/>
-      <w:r>
-        <w:rPr>
-          <w:rStyle w:val="tag"/>
-          <w:color w:val="000088"/>
-          <w:sz w:val="18"/>
-          <w:szCs w:val="18"/>
-        </w:rPr>
-        <w:t>/p&gt;</w:t>
+        <w:t>&lt;/p&gt;</w:t>
       </w:r>
     </w:p>
     <w:p>
@@ -18623,7 +18025,7 @@
 </file>
 
 <file path=word/numbering.xml><?xml version="1.0" encoding="utf-8"?>
-<w:numbering xmlns:wpc="http://schemas.microsoft.com/office/word/2010/wordprocessingCanvas" xmlns:cx="http://schemas.microsoft.com/office/drawing/2014/chartex" xmlns:cx1="http://schemas.microsoft.com/office/drawing/2015/9/8/chartex" xmlns:cx2="http://schemas.microsoft.com/office/drawing/2015/10/21/chartex" xmlns:cx3="http://schemas.microsoft.com/office/drawing/2016/5/9/chartex" xmlns:cx4="http://schemas.microsoft.com/office/drawing/2016/5/10/chartex" xmlns:cx5="http://schemas.microsoft.com/office/drawing/2016/5/11/chartex" xmlns:cx6="http://schemas.microsoft.com/office/drawing/2016/5/12/chartex" xmlns:cx7="http://schemas.microsoft.com/office/drawing/2016/5/13/chartex" xmlns:cx8="http://schemas.microsoft.com/office/drawing/2016/5/14/chartex" xmlns:mc="http://schemas.openxmlformats.org/markup-compatibility/2006" xmlns:aink="http://schemas.microsoft.com/office/drawing/2016/ink" xmlns:am3d="http://schemas.microsoft.com/office/drawing/2017/model3d" xmlns:o="urn:schemas-microsoft-com:office:office" xmlns:oel="http://schemas.microsoft.com/office/2019/extlst" xmlns:r="http://schemas.openxmlformats.org/officeDocument/2006/relationships" xmlns:m="http://schemas.openxmlformats.org/officeDocument/2006/math" xmlns:v="urn:schemas-microsoft-com:vml" xmlns:wp14="http://schemas.microsoft.com/office/word/2010/wordprocessingDrawing" xmlns:wp="http://schemas.openxmlformats.org/drawingml/2006/wordprocessingDrawing" xmlns:w10="urn:schemas-microsoft-com:office:word" xmlns:w="http://schemas.openxmlformats.org/wordprocessingml/2006/main" xmlns:w14="http://schemas.microsoft.com/office/word/2010/wordml" xmlns:w15="http://schemas.microsoft.com/office/word/2012/wordml" xmlns:w16cex="http://schemas.microsoft.com/office/word/2018/wordml/cex" xmlns:w16cid="http://schemas.microsoft.com/office/word/2016/wordml/cid" xmlns:w16="http://schemas.microsoft.com/office/word/2018/wordml" xmlns:w16sdtdh="http://schemas.microsoft.com/office/word/2020/wordml/sdtdatahash" xmlns:w16se="http://schemas.microsoft.com/office/word/2015/wordml/symex" xmlns:wpg="http://schemas.microsoft.com/office/word/2010/wordprocessingGroup" xmlns:wpi="http://schemas.microsoft.com/office/word/2010/wordprocessingInk" xmlns:wne="http://schemas.microsoft.com/office/word/2006/wordml" xmlns:wps="http://schemas.microsoft.com/office/word/2010/wordprocessingShape" mc:Ignorable="w14 w15 w16se w16cid w16 w16cex w16sdtdh wp14">
+<w:numbering xmlns:wpc="http://schemas.microsoft.com/office/word/2010/wordprocessingCanvas" xmlns:cx="http://schemas.microsoft.com/office/drawing/2014/chartex" xmlns:cx1="http://schemas.microsoft.com/office/drawing/2015/9/8/chartex" xmlns:cx2="http://schemas.microsoft.com/office/drawing/2015/10/21/chartex" xmlns:cx3="http://schemas.microsoft.com/office/drawing/2016/5/9/chartex" xmlns:cx4="http://schemas.microsoft.com/office/drawing/2016/5/10/chartex" xmlns:cx5="http://schemas.microsoft.com/office/drawing/2016/5/11/chartex" xmlns:cx6="http://schemas.microsoft.com/office/drawing/2016/5/12/chartex" xmlns:cx7="http://schemas.microsoft.com/office/drawing/2016/5/13/chartex" xmlns:cx8="http://schemas.microsoft.com/office/drawing/2016/5/14/chartex" xmlns:mc="http://schemas.openxmlformats.org/markup-compatibility/2006" xmlns:aink="http://schemas.microsoft.com/office/drawing/2016/ink" xmlns:am3d="http://schemas.microsoft.com/office/drawing/2017/model3d" xmlns:o="urn:schemas-microsoft-com:office:office" xmlns:oel="http://schemas.microsoft.com/office/2019/extlst" xmlns:r="http://schemas.openxmlformats.org/officeDocument/2006/relationships" xmlns:m="http://schemas.openxmlformats.org/officeDocument/2006/math" xmlns:v="urn:schemas-microsoft-com:vml" xmlns:wp14="http://schemas.microsoft.com/office/word/2010/wordprocessingDrawing" xmlns:wp="http://schemas.openxmlformats.org/drawingml/2006/wordprocessingDrawing" xmlns:w10="urn:schemas-microsoft-com:office:word" xmlns:w="http://schemas.openxmlformats.org/wordprocessingml/2006/main" xmlns:w14="http://schemas.microsoft.com/office/word/2010/wordml" xmlns:w15="http://schemas.microsoft.com/office/word/2012/wordml" xmlns:w16cex="http://schemas.microsoft.com/office/word/2018/wordml/cex" xmlns:w16cid="http://schemas.microsoft.com/office/word/2016/wordml/cid" xmlns:w16="http://schemas.microsoft.com/office/word/2018/wordml" xmlns:w16du="http://schemas.microsoft.com/office/word/2023/wordml/word16du" xmlns:w16sdtdh="http://schemas.microsoft.com/office/word/2020/wordml/sdtdatahash" xmlns:w16se="http://schemas.microsoft.com/office/word/2015/wordml/symex" xmlns:wpg="http://schemas.microsoft.com/office/word/2010/wordprocessingGroup" xmlns:wpi="http://schemas.microsoft.com/office/word/2010/wordprocessingInk" xmlns:wne="http://schemas.microsoft.com/office/word/2006/wordml" xmlns:wps="http://schemas.microsoft.com/office/word/2010/wordprocessingShape" mc:Ignorable="w14 w15 w16se w16cid w16 w16cex w16sdtdh wp14">
   <w:abstractNum w:abstractNumId="0" w15:restartNumberingAfterBreak="0">
     <w:nsid w:val="00000001"/>
     <w:multiLevelType w:val="hybridMultilevel"/>

</xml_diff>

<commit_message>
Finished HCI Workshop 1 Document.
Tested Human-Computer Interaction techniques using HTML.
</commit_message>
<xml_diff>
--- a/Documents/Human Computer Interaction/HCI/5CS020 Workshop 1.docx
+++ b/Documents/Human Computer Interaction/HCI/5CS020 Workshop 1.docx
@@ -5276,7 +5276,6 @@
         <w:rPr>
           <w:rFonts w:cstheme="minorHAnsi"/>
           <w:b/>
-          <w:highlight w:val="yellow"/>
         </w:rPr>
         <w:t>HTML Attributes</w:t>
       </w:r>
@@ -12916,13 +12915,6 @@
         </w:rPr>
         <w:t>HTML lets you specify metadata - additional important information about a document in a variety of ways. The META elements can be used to include name/value pairs describing properties of the HTML document, such as author, expiry date, a list of keywords, document author etc.</w:t>
       </w:r>
-      <w:r>
-        <w:rPr>
-          <w:rFonts w:cstheme="minorHAnsi"/>
-          <w:bCs/>
-        </w:rPr>
-        <w:t xml:space="preserve"> </w:t>
-      </w:r>
     </w:p>
     <w:p>
       <w:pPr>
@@ -15048,7 +15040,21 @@
           <w:rFonts w:cstheme="minorHAnsi"/>
           <w:bCs/>
         </w:rPr>
-        <w:t>If you want your page keep refreshing after every 5 seconds then use the following</w:t>
+        <w:t xml:space="preserve">If you want your page </w:t>
+      </w:r>
+      <w:r>
+        <w:rPr>
+          <w:rFonts w:cstheme="minorHAnsi"/>
+          <w:bCs/>
+        </w:rPr>
+        <w:t xml:space="preserve">to </w:t>
+      </w:r>
+      <w:r>
+        <w:rPr>
+          <w:rFonts w:cstheme="minorHAnsi"/>
+          <w:bCs/>
+        </w:rPr>
+        <w:t>keep refreshing after every 5 seconds then use the following</w:t>
       </w:r>
     </w:p>
     <w:p>
@@ -15964,7 +15970,21 @@
           <w:rFonts w:cstheme="minorHAnsi"/>
           <w:bCs/>
         </w:rPr>
-        <w:t xml:space="preserve">Following is an example of redirecting current page to another page after 5 seconds. </w:t>
+        <w:t xml:space="preserve">Following is an example of redirecting </w:t>
+      </w:r>
+      <w:r>
+        <w:rPr>
+          <w:rFonts w:cstheme="minorHAnsi"/>
+          <w:bCs/>
+        </w:rPr>
+        <w:t xml:space="preserve">the </w:t>
+      </w:r>
+      <w:r>
+        <w:rPr>
+          <w:rFonts w:cstheme="minorHAnsi"/>
+          <w:bCs/>
+        </w:rPr>
+        <w:t xml:space="preserve">current page to another page after 5 seconds. </w:t>
       </w:r>
     </w:p>
     <w:p>

</xml_diff>